<commit_message>
Add header and footer
</commit_message>
<xml_diff>
--- a/statute/summary of research and seminar.docx
+++ b/statute/summary of research and seminar.docx
@@ -724,14 +724,60 @@
     </w:p>
     <w:p>
       <w:pPr>
-        <w:rPr>
-          <w:rFonts w:ascii="Vazir" w:hAnsi="Vazir" w:cs="Vazir"/>
-          <w:sz w:val="24"/>
-          <w:szCs w:val="24"/>
-        </w:rPr>
-      </w:pPr>
-      <w:r>
-        <w:br w:type="page"/>
+        <w:pStyle w:val="ListParagraph"/>
+      </w:pPr>
+      <w:r>
+        <w:rPr>
+          <w:rtl/>
+        </w:rPr>
+        <w:t>نوعاً هر تالیف علمی باید شامل اجزای زیر باشد:</w:t>
+      </w:r>
+      <w:r>
+        <w:t xml:space="preserve"> </w:t>
+      </w:r>
+      <w:r>
+        <w:rPr>
+          <w:color w:val="00B0F0"/>
+          <w:rtl/>
+        </w:rPr>
+        <w:t xml:space="preserve">فصل </w:t>
+      </w:r>
+      <w:r>
+        <w:rPr>
+          <w:color w:val="00B0F0"/>
+          <w:rtl/>
+          <w:lang w:bidi="fa-IR"/>
+        </w:rPr>
+        <w:t>۰۵</w:t>
+      </w:r>
+      <w:r>
+        <w:rPr>
+          <w:color w:val="00B0F0"/>
+          <w:rtl/>
+        </w:rPr>
+        <w:t xml:space="preserve"> روش تحقیق و سمینار صفحه‌ی </w:t>
+      </w:r>
+      <w:r>
+        <w:rPr>
+          <w:color w:val="00B0F0"/>
+          <w:rtl/>
+          <w:lang w:bidi="fa-IR"/>
+        </w:rPr>
+        <w:t>۶</w:t>
+      </w:r>
+      <w:r>
+        <w:rPr>
+          <w:color w:val="00B0F0"/>
+          <w:rtl/>
+        </w:rPr>
+        <w:t xml:space="preserve"> به بعد</w:t>
+      </w:r>
+      <w:r>
+        <w:rPr>
+          <w:rFonts w:hint="cs"/>
+          <w:rtl/>
+        </w:rPr>
+        <w:t>.</w:t>
       </w:r>
     </w:p>
     <w:p>
@@ -742,54 +788,40 @@
         <w:rPr>
           <w:rtl/>
         </w:rPr>
-        <w:lastRenderedPageBreak/>
-        <w:t>نوعاً هر تالیف علمی باید شامل اجزای زیر باشد:</w:t>
+        <w:t>دانشجویان باید در جریان انجام کار</w:t>
+      </w:r>
+      <w:r>
+        <w:rPr>
+          <w:rFonts w:hint="cs"/>
+          <w:rtl/>
+        </w:rPr>
+        <w:t>،</w:t>
+      </w:r>
+      <w:r>
+        <w:rPr>
+          <w:rtl/>
+        </w:rPr>
+        <w:t xml:space="preserve"> همه چیز را یادداشت کنند. مواردی مانند: جلسات و ملاقات‌ها، تصمیم‌گیری‌ها، ایده‌ها، نتایج مورد</w:t>
       </w:r>
       <w:r>
         <w:t xml:space="preserve"> </w:t>
       </w:r>
       <w:r>
         <w:rPr>
-          <w:color w:val="00B0F0"/>
-          <w:rtl/>
-        </w:rPr>
-        <w:t xml:space="preserve">فصل </w:t>
-      </w:r>
-      <w:r>
-        <w:rPr>
-          <w:color w:val="00B0F0"/>
-          <w:rtl/>
-          <w:lang w:bidi="fa-IR"/>
-        </w:rPr>
-        <w:t>۰۵</w:t>
-      </w:r>
-      <w:r>
-        <w:rPr>
-          <w:color w:val="00B0F0"/>
-          <w:rtl/>
-        </w:rPr>
-        <w:t xml:space="preserve"> روش تحقیق و سمینار صفحه‌ی </w:t>
-      </w:r>
-      <w:r>
-        <w:rPr>
-          <w:color w:val="00B0F0"/>
-          <w:rtl/>
-          <w:lang w:bidi="fa-IR"/>
-        </w:rPr>
-        <w:t>۶</w:t>
-      </w:r>
-      <w:r>
-        <w:rPr>
-          <w:color w:val="00B0F0"/>
-          <w:rtl/>
-        </w:rPr>
-        <w:t xml:space="preserve"> به بعد</w:t>
-      </w:r>
-      <w:r>
-        <w:rPr>
-          <w:rFonts w:hint="cs"/>
-          <w:rtl/>
-        </w:rPr>
+          <w:rtl/>
+        </w:rPr>
+        <w:t>انتظار، مقالاتی که خوانده می‌شوند، شرح مختصر الگوریتم‌ها، نسخه‌های مختلف از کد برنامه‌ها، قضیه‌ها، منابع داده، آزمایش‌ها و نتایج</w:t>
+      </w:r>
+      <w:r>
+        <w:t xml:space="preserve"> </w:t>
+      </w:r>
+      <w:r>
+        <w:rPr>
+          <w:rtl/>
+        </w:rPr>
+        <w:t>به دست آمده، شرح مختصر اثبات‌ها</w:t>
+      </w:r>
+      <w:r>
         <w:t>.</w:t>
       </w:r>
     </w:p>
@@ -801,20 +833,8 @@
         <w:rPr>
           <w:rtl/>
         </w:rPr>
-        <w:t>دانشجویان باید در جریان انجام کار</w:t>
-      </w:r>
-      <w:r>
-        <w:rPr>
-          <w:rFonts w:hint="cs"/>
-          <w:rtl/>
-        </w:rPr>
-        <w:t>،</w:t>
-      </w:r>
-      <w:r>
-        <w:rPr>
-          <w:rtl/>
-        </w:rPr>
-        <w:t xml:space="preserve"> همه چیز را یادداشت کنند. مواردی مانند: جلسات و ملاقات‌ها، تصمیم‌گیری‌ها، ایده‌ها، نتایج مورد</w:t>
+        <w:lastRenderedPageBreak/>
+        <w:t>البته این اشتباه است که رساله را نسخه</w:t>
       </w:r>
       <w:r>
         <w:t xml:space="preserve"> </w:t>
@@ -823,7 +843,7 @@
         <w:rPr>
           <w:rtl/>
         </w:rPr>
-        <w:t>انتظار، مقالاتی که خوانده می‌شوند، شرح مختصر الگوریتم‌ها، نسخه‌های مختلف از کد برنامه‌ها، قضیه‌ها، منابع داده، آزمایش‌ها و نتایج</w:t>
+        <w:t>تعمیم یافته مقاله به حساب بیاوریم. یک مقاله قائم به استحکام و جذاب بودن نتایج است، در حالی که یک رساله قائم به جدیت و تلاش</w:t>
       </w:r>
       <w:r>
         <w:t xml:space="preserve"> </w:t>
@@ -832,7 +852,7 @@
         <w:rPr>
           <w:rtl/>
         </w:rPr>
-        <w:t>به دست آمده، شرح مختصر اثبات‌ها</w:t>
+        <w:t>در انجام تحقیق است (حتی اگر نتایج جالبی به دست نیامده باشد)</w:t>
       </w:r>
       <w:r>
         <w:t>.</w:t>
@@ -846,38 +866,6 @@
         <w:rPr>
           <w:rtl/>
         </w:rPr>
-        <w:t>البته این اشتباه است که رساله را نسخه</w:t>
-      </w:r>
-      <w:r>
-        <w:t xml:space="preserve"> </w:t>
-      </w:r>
-      <w:r>
-        <w:rPr>
-          <w:rtl/>
-        </w:rPr>
-        <w:t>تعمیم یافته مقاله به حساب بیاوریم. یک مقاله قائم به استحکام و جذاب بودن نتایج است، در حالی که یک رساله قائم به جدیت و تلاش</w:t>
-      </w:r>
-      <w:r>
-        <w:t xml:space="preserve"> </w:t>
-      </w:r>
-      <w:r>
-        <w:rPr>
-          <w:rtl/>
-        </w:rPr>
-        <w:t>در انجام تحقیق است (حتی اگر نتایج جالبی به دست نیامده باشد)</w:t>
-      </w:r>
-      <w:r>
-        <w:t>.</w:t>
-      </w:r>
-    </w:p>
-    <w:p>
-      <w:pPr>
-        <w:pStyle w:val="ListParagraph"/>
-      </w:pPr>
-      <w:r>
-        <w:rPr>
-          <w:rtl/>
-        </w:rPr>
         <w:t>مقالاتی که بطور کلی استانداردها را ب</w:t>
       </w:r>
       <w:r>
@@ -1015,6 +1003,8 @@
       </w:r>
     </w:p>
     <w:sectPr>
+      <w:headerReference w:type="default" r:id="rId7"/>
+      <w:footerReference w:type="default" r:id="rId8"/>
       <w:pgSz w:w="12240" w:h="15840"/>
       <w:pgMar w:top="1440" w:right="1440" w:bottom="1440" w:left="1440" w:header="720" w:footer="720" w:gutter="0"/>
       <w:cols w:space="720"/>
@@ -1022,6 +1012,149 @@
     </w:sectPr>
   </w:body>
 </w:document>
+</file>
+
+<file path=word/endnotes.xml><?xml version="1.0" encoding="utf-8"?>
+<w:endnotes xmlns:wpc="http://schemas.microsoft.com/office/word/2010/wordprocessingCanvas" xmlns:cx="http://schemas.microsoft.com/office/drawing/2014/chartex" xmlns:cx1="http://schemas.microsoft.com/office/drawing/2015/9/8/chartex" xmlns:cx2="http://schemas.microsoft.com/office/drawing/2015/10/21/chartex" xmlns:cx3="http://schemas.microsoft.com/office/drawing/2016/5/9/chartex" xmlns:cx4="http://schemas.microsoft.com/office/drawing/2016/5/10/chartex" xmlns:cx5="http://schemas.microsoft.com/office/drawing/2016/5/11/chartex" xmlns:cx6="http://schemas.microsoft.com/office/drawing/2016/5/12/chartex" xmlns:cx7="http://schemas.microsoft.com/office/drawing/2016/5/13/chartex" xmlns:cx8="http://schemas.microsoft.com/office/drawing/2016/5/14/chartex" xmlns:mc="http://schemas.openxmlformats.org/markup-compatibility/2006" xmlns:aink="http://schemas.microsoft.com/office/drawing/2016/ink" xmlns:am3d="http://schemas.microsoft.com/office/drawing/2017/model3d" xmlns:o="urn:schemas-microsoft-com:office:office" xmlns:r="http://schemas.openxmlformats.org/officeDocument/2006/relationships" xmlns:m="http://schemas.openxmlformats.org/officeDocument/2006/math" xmlns:v="urn:schemas-microsoft-com:vml" xmlns:wp14="http://schemas.microsoft.com/office/word/2010/wordprocessingDrawing" xmlns:wp="http://schemas.openxmlformats.org/drawingml/2006/wordprocessingDrawing" xmlns:w10="urn:schemas-microsoft-com:office:word" xmlns:w="http://schemas.openxmlformats.org/wordprocessingml/2006/main" xmlns:w14="http://schemas.microsoft.com/office/word/2010/wordml" xmlns:w15="http://schemas.microsoft.com/office/word/2012/wordml" xmlns:w16cex="http://schemas.microsoft.com/office/word/2018/wordml/cex" xmlns:w16cid="http://schemas.microsoft.com/office/word/2016/wordml/cid" xmlns:w16="http://schemas.microsoft.com/office/word/2018/wordml" xmlns:w16se="http://schemas.microsoft.com/office/word/2015/wordml/symex" xmlns:wpg="http://schemas.microsoft.com/office/word/2010/wordprocessingGroup" xmlns:wpi="http://schemas.microsoft.com/office/word/2010/wordprocessingInk" xmlns:wne="http://schemas.microsoft.com/office/word/2006/wordml" xmlns:wps="http://schemas.microsoft.com/office/word/2010/wordprocessingShape" mc:Ignorable="w14 w15 w16se w16cid w16 w16cex wp14">
+  <w:endnote w:type="separator" w:id="-1">
+    <w:p>
+      <w:pPr>
+        <w:spacing w:after="0" w:line="240" w:lineRule="auto"/>
+      </w:pPr>
+      <w:r>
+        <w:separator/>
+      </w:r>
+    </w:p>
+  </w:endnote>
+  <w:endnote w:type="continuationSeparator" w:id="0">
+    <w:p>
+      <w:pPr>
+        <w:spacing w:after="0" w:line="240" w:lineRule="auto"/>
+      </w:pPr>
+      <w:r>
+        <w:continuationSeparator/>
+      </w:r>
+    </w:p>
+  </w:endnote>
+</w:endnotes>
+</file>
+
+<file path=word/footer1.xml><?xml version="1.0" encoding="utf-8"?>
+<w:ftr xmlns:wpc="http://schemas.microsoft.com/office/word/2010/wordprocessingCanvas" xmlns:cx="http://schemas.microsoft.com/office/drawing/2014/chartex" xmlns:cx1="http://schemas.microsoft.com/office/drawing/2015/9/8/chartex" xmlns:cx2="http://schemas.microsoft.com/office/drawing/2015/10/21/chartex" xmlns:cx3="http://schemas.microsoft.com/office/drawing/2016/5/9/chartex" xmlns:cx4="http://schemas.microsoft.com/office/drawing/2016/5/10/chartex" xmlns:cx5="http://schemas.microsoft.com/office/drawing/2016/5/11/chartex" xmlns:cx6="http://schemas.microsoft.com/office/drawing/2016/5/12/chartex" xmlns:cx7="http://schemas.microsoft.com/office/drawing/2016/5/13/chartex" xmlns:cx8="http://schemas.microsoft.com/office/drawing/2016/5/14/chartex" xmlns:mc="http://schemas.openxmlformats.org/markup-compatibility/2006" xmlns:aink="http://schemas.microsoft.com/office/drawing/2016/ink" xmlns:am3d="http://schemas.microsoft.com/office/drawing/2017/model3d" xmlns:o="urn:schemas-microsoft-com:office:office" xmlns:r="http://schemas.openxmlformats.org/officeDocument/2006/relationships" xmlns:m="http://schemas.openxmlformats.org/officeDocument/2006/math" xmlns:v="urn:schemas-microsoft-com:vml" xmlns:wp14="http://schemas.microsoft.com/office/word/2010/wordprocessingDrawing" xmlns:wp="http://schemas.openxmlformats.org/drawingml/2006/wordprocessingDrawing" xmlns:w10="urn:schemas-microsoft-com:office:word" xmlns:w="http://schemas.openxmlformats.org/wordprocessingml/2006/main" xmlns:w14="http://schemas.microsoft.com/office/word/2010/wordml" xmlns:w15="http://schemas.microsoft.com/office/word/2012/wordml" xmlns:w16cex="http://schemas.microsoft.com/office/word/2018/wordml/cex" xmlns:w16cid="http://schemas.microsoft.com/office/word/2016/wordml/cid" xmlns:w16="http://schemas.microsoft.com/office/word/2018/wordml" xmlns:w16se="http://schemas.microsoft.com/office/word/2015/wordml/symex" xmlns:wpg="http://schemas.microsoft.com/office/word/2010/wordprocessingGroup" xmlns:wpi="http://schemas.microsoft.com/office/word/2010/wordprocessingInk" xmlns:wne="http://schemas.microsoft.com/office/word/2006/wordml" xmlns:wps="http://schemas.microsoft.com/office/word/2010/wordprocessingShape" mc:Ignorable="w14 w15 w16se w16cid w16 w16cex wp14">
+  <w:sdt>
+    <w:sdtPr>
+      <w:id w:val="-1971743030"/>
+      <w:docPartObj>
+        <w:docPartGallery w:val="Page Numbers (Bottom of Page)"/>
+        <w:docPartUnique/>
+      </w:docPartObj>
+    </w:sdtPr>
+    <w:sdtEndPr>
+      <w:rPr>
+        <w:noProof/>
+      </w:rPr>
+    </w:sdtEndPr>
+    <w:sdtContent>
+      <w:p>
+        <w:pPr>
+          <w:pStyle w:val="Footer"/>
+          <w:jc w:val="center"/>
+        </w:pPr>
+        <w:r>
+          <w:rPr>
+            <w:rFonts w:ascii="Vazir FD" w:hAnsi="Vazir FD" w:cs="Vazir FD"/>
+          </w:rPr>
+          <w:fldChar w:fldCharType="begin"/>
+        </w:r>
+        <w:r>
+          <w:rPr>
+            <w:rFonts w:ascii="Vazir FD" w:hAnsi="Vazir FD" w:cs="Vazir FD"/>
+          </w:rPr>
+          <w:instrText xml:space="preserve"> PAGE   \* MERGEFORMAT </w:instrText>
+        </w:r>
+        <w:r>
+          <w:rPr>
+            <w:rFonts w:ascii="Vazir FD" w:hAnsi="Vazir FD" w:cs="Vazir FD"/>
+          </w:rPr>
+          <w:fldChar w:fldCharType="separate"/>
+        </w:r>
+        <w:r>
+          <w:rPr>
+            <w:rFonts w:ascii="Vazir FD" w:hAnsi="Vazir FD" w:cs="Vazir FD"/>
+            <w:noProof/>
+          </w:rPr>
+          <w:t>2</w:t>
+        </w:r>
+        <w:r>
+          <w:rPr>
+            <w:rFonts w:ascii="Vazir FD" w:hAnsi="Vazir FD" w:cs="Vazir FD"/>
+            <w:noProof/>
+          </w:rPr>
+          <w:fldChar w:fldCharType="end"/>
+        </w:r>
+      </w:p>
+    </w:sdtContent>
+  </w:sdt>
+</w:ftr>
+</file>
+
+<file path=word/footnotes.xml><?xml version="1.0" encoding="utf-8"?>
+<w:footnotes xmlns:wpc="http://schemas.microsoft.com/office/word/2010/wordprocessingCanvas" xmlns:cx="http://schemas.microsoft.com/office/drawing/2014/chartex" xmlns:cx1="http://schemas.microsoft.com/office/drawing/2015/9/8/chartex" xmlns:cx2="http://schemas.microsoft.com/office/drawing/2015/10/21/chartex" xmlns:cx3="http://schemas.microsoft.com/office/drawing/2016/5/9/chartex" xmlns:cx4="http://schemas.microsoft.com/office/drawing/2016/5/10/chartex" xmlns:cx5="http://schemas.microsoft.com/office/drawing/2016/5/11/chartex" xmlns:cx6="http://schemas.microsoft.com/office/drawing/2016/5/12/chartex" xmlns:cx7="http://schemas.microsoft.com/office/drawing/2016/5/13/chartex" xmlns:cx8="http://schemas.microsoft.com/office/drawing/2016/5/14/chartex" xmlns:mc="http://schemas.openxmlformats.org/markup-compatibility/2006" xmlns:aink="http://schemas.microsoft.com/office/drawing/2016/ink" xmlns:am3d="http://schemas.microsoft.com/office/drawing/2017/model3d" xmlns:o="urn:schemas-microsoft-com:office:office" xmlns:r="http://schemas.openxmlformats.org/officeDocument/2006/relationships" xmlns:m="http://schemas.openxmlformats.org/officeDocument/2006/math" xmlns:v="urn:schemas-microsoft-com:vml" xmlns:wp14="http://schemas.microsoft.com/office/word/2010/wordprocessingDrawing" xmlns:wp="http://schemas.openxmlformats.org/drawingml/2006/wordprocessingDrawing" xmlns:w10="urn:schemas-microsoft-com:office:word" xmlns:w="http://schemas.openxmlformats.org/wordprocessingml/2006/main" xmlns:w14="http://schemas.microsoft.com/office/word/2010/wordml" xmlns:w15="http://schemas.microsoft.com/office/word/2012/wordml" xmlns:w16cex="http://schemas.microsoft.com/office/word/2018/wordml/cex" xmlns:w16cid="http://schemas.microsoft.com/office/word/2016/wordml/cid" xmlns:w16="http://schemas.microsoft.com/office/word/2018/wordml" xmlns:w16se="http://schemas.microsoft.com/office/word/2015/wordml/symex" xmlns:wpg="http://schemas.microsoft.com/office/word/2010/wordprocessingGroup" xmlns:wpi="http://schemas.microsoft.com/office/word/2010/wordprocessingInk" xmlns:wne="http://schemas.microsoft.com/office/word/2006/wordml" xmlns:wps="http://schemas.microsoft.com/office/word/2010/wordprocessingShape" mc:Ignorable="w14 w15 w16se w16cid w16 w16cex wp14">
+  <w:footnote w:type="separator" w:id="-1">
+    <w:p>
+      <w:pPr>
+        <w:spacing w:after="0" w:line="240" w:lineRule="auto"/>
+      </w:pPr>
+      <w:r>
+        <w:separator/>
+      </w:r>
+    </w:p>
+  </w:footnote>
+  <w:footnote w:type="continuationSeparator" w:id="0">
+    <w:p>
+      <w:pPr>
+        <w:spacing w:after="0" w:line="240" w:lineRule="auto"/>
+      </w:pPr>
+      <w:r>
+        <w:continuationSeparator/>
+      </w:r>
+    </w:p>
+  </w:footnote>
+</w:footnotes>
+</file>
+
+<file path=word/header1.xml><?xml version="1.0" encoding="utf-8"?>
+<w:hdr xmlns:wpc="http://schemas.microsoft.com/office/word/2010/wordprocessingCanvas" xmlns:cx="http://schemas.microsoft.com/office/drawing/2014/chartex" xmlns:cx1="http://schemas.microsoft.com/office/drawing/2015/9/8/chartex" xmlns:cx2="http://schemas.microsoft.com/office/drawing/2015/10/21/chartex" xmlns:cx3="http://schemas.microsoft.com/office/drawing/2016/5/9/chartex" xmlns:cx4="http://schemas.microsoft.com/office/drawing/2016/5/10/chartex" xmlns:cx5="http://schemas.microsoft.com/office/drawing/2016/5/11/chartex" xmlns:cx6="http://schemas.microsoft.com/office/drawing/2016/5/12/chartex" xmlns:cx7="http://schemas.microsoft.com/office/drawing/2016/5/13/chartex" xmlns:cx8="http://schemas.microsoft.com/office/drawing/2016/5/14/chartex" xmlns:mc="http://schemas.openxmlformats.org/markup-compatibility/2006" xmlns:aink="http://schemas.microsoft.com/office/drawing/2016/ink" xmlns:am3d="http://schemas.microsoft.com/office/drawing/2017/model3d" xmlns:o="urn:schemas-microsoft-com:office:office" xmlns:r="http://schemas.openxmlformats.org/officeDocument/2006/relationships" xmlns:m="http://schemas.openxmlformats.org/officeDocument/2006/math" xmlns:v="urn:schemas-microsoft-com:vml" xmlns:wp14="http://schemas.microsoft.com/office/word/2010/wordprocessingDrawing" xmlns:wp="http://schemas.openxmlformats.org/drawingml/2006/wordprocessingDrawing" xmlns:w10="urn:schemas-microsoft-com:office:word" xmlns:w="http://schemas.openxmlformats.org/wordprocessingml/2006/main" xmlns:w14="http://schemas.microsoft.com/office/word/2010/wordml" xmlns:w15="http://schemas.microsoft.com/office/word/2012/wordml" xmlns:w16cex="http://schemas.microsoft.com/office/word/2018/wordml/cex" xmlns:w16cid="http://schemas.microsoft.com/office/word/2016/wordml/cid" xmlns:w16="http://schemas.microsoft.com/office/word/2018/wordml" xmlns:w16se="http://schemas.microsoft.com/office/word/2015/wordml/symex" xmlns:wpg="http://schemas.microsoft.com/office/word/2010/wordprocessingGroup" xmlns:wpi="http://schemas.microsoft.com/office/word/2010/wordprocessingInk" xmlns:wne="http://schemas.microsoft.com/office/word/2006/wordml" xmlns:wps="http://schemas.microsoft.com/office/word/2010/wordprocessingShape" mc:Ignorable="w14 w15 w16se w16cid w16 w16cex wp14">
+  <w:p>
+    <w:pPr>
+      <w:pStyle w:val="Header"/>
+      <w:bidi/>
+      <w:rPr>
+        <w:rFonts w:ascii="Vazir" w:hAnsi="Vazir" w:cs="Vazir"/>
+        <w:rtl/>
+        <w:lang w:bidi="fa-IR"/>
+      </w:rPr>
+    </w:pPr>
+    <w:proofErr w:type="spellStart"/>
+    <w:r>
+      <w:rPr>
+        <w:rFonts w:ascii="Vazir" w:hAnsi="Vazir" w:cs="Vazir"/>
+        <w:rtl/>
+        <w:lang w:bidi="fa-IR"/>
+      </w:rPr>
+      <w:t>خلاصه‌ی</w:t>
+    </w:r>
+    <w:proofErr w:type="spellEnd"/>
+    <w:r>
+      <w:rPr>
+        <w:rFonts w:ascii="Vazir" w:hAnsi="Vazir" w:cs="Vazir"/>
+        <w:rtl/>
+        <w:lang w:bidi="fa-IR"/>
+      </w:rPr>
+      <w:t xml:space="preserve"> مربوط به مباحث شروع پژوهش از کتاب روش تحقیق و سمینار</w:t>
+    </w:r>
+  </w:p>
+</w:hdr>
 </file>
 
 <file path=word/numbering.xml><?xml version="1.0" encoding="utf-8"?>
@@ -1115,8 +1248,8 @@
   <w:abstractNum w:abstractNumId="1" w15:restartNumberingAfterBreak="0">
     <w:nsid w:val="44C619B6"/>
     <w:multiLevelType w:val="hybridMultilevel"/>
-    <w:tmpl w:val="DC424F84"/>
-    <w:lvl w:ilvl="0" w:tplc="DBE0E016">
+    <w:tmpl w:val="9DC63F5A"/>
+    <w:lvl w:ilvl="0" w:tplc="C77C8F2C">
       <w:start w:val="1"/>
       <w:numFmt w:val="bullet"/>
       <w:pStyle w:val="ListParagraph"/>
@@ -1666,13 +1799,13 @@
     <w:basedOn w:val="Normal"/>
     <w:uiPriority w:val="34"/>
     <w:qFormat/>
-    <w:rsid w:val="00064D15"/>
+    <w:rsid w:val="00E02658"/>
     <w:pPr>
       <w:numPr>
         <w:numId w:val="2"/>
       </w:numPr>
       <w:bidi/>
-      <w:spacing w:after="120"/>
+      <w:spacing w:after="100" w:afterAutospacing="1"/>
       <w:ind w:left="0"/>
       <w:jc w:val="both"/>
     </w:pPr>
@@ -1681,6 +1814,50 @@
       <w:sz w:val="24"/>
       <w:szCs w:val="24"/>
     </w:rPr>
+  </w:style>
+  <w:style w:type="paragraph" w:styleId="Header">
+    <w:name w:val="header"/>
+    <w:basedOn w:val="Normal"/>
+    <w:link w:val="HeaderChar"/>
+    <w:uiPriority w:val="99"/>
+    <w:unhideWhenUsed/>
+    <w:rsid w:val="00E02658"/>
+    <w:pPr>
+      <w:tabs>
+        <w:tab w:val="center" w:pos="4680"/>
+        <w:tab w:val="right" w:pos="9360"/>
+      </w:tabs>
+      <w:spacing w:after="0" w:line="240" w:lineRule="auto"/>
+    </w:pPr>
+  </w:style>
+  <w:style w:type="character" w:customStyle="1" w:styleId="HeaderChar">
+    <w:name w:val="Header Char"/>
+    <w:basedOn w:val="DefaultParagraphFont"/>
+    <w:link w:val="Header"/>
+    <w:uiPriority w:val="99"/>
+    <w:rsid w:val="00E02658"/>
+  </w:style>
+  <w:style w:type="paragraph" w:styleId="Footer">
+    <w:name w:val="footer"/>
+    <w:basedOn w:val="Normal"/>
+    <w:link w:val="FooterChar"/>
+    <w:uiPriority w:val="99"/>
+    <w:unhideWhenUsed/>
+    <w:rsid w:val="00E02658"/>
+    <w:pPr>
+      <w:tabs>
+        <w:tab w:val="center" w:pos="4680"/>
+        <w:tab w:val="right" w:pos="9360"/>
+      </w:tabs>
+      <w:spacing w:after="0" w:line="240" w:lineRule="auto"/>
+    </w:pPr>
+  </w:style>
+  <w:style w:type="character" w:customStyle="1" w:styleId="FooterChar">
+    <w:name w:val="Footer Char"/>
+    <w:basedOn w:val="DefaultParagraphFont"/>
+    <w:link w:val="Footer"/>
+    <w:uiPriority w:val="99"/>
+    <w:rsid w:val="00E02658"/>
   </w:style>
 </w:styles>
 </file>

</xml_diff>